<commit_message>
se agrego un poco mas de texto
</commit_message>
<xml_diff>
--- a/prueba1.docx
+++ b/prueba1.docx
@@ -12,7 +12,54 @@
         <w:rPr>
           <w:lang w:val="es-MX"/>
         </w:rPr>
-        <w:t>agerkwjflskflñsfdsf</w:t>
+        <w:t>A</w:t>
+      </w:r>
+      <w:r>
+        <w:rPr>
+          <w:lang w:val="es-MX"/>
+        </w:rPr>
+        <w:t>gerkwjflskflñsfdsf</w:t>
+      </w:r>
+    </w:p>
+    <w:p>
+      <w:pPr>
+        <w:rPr>
+          <w:lang w:val="es-MX"/>
+        </w:rPr>
+      </w:pPr>
+    </w:p>
+    <w:p>
+      <w:pPr>
+        <w:rPr>
+          <w:lang w:val="es-MX"/>
+        </w:rPr>
+      </w:pPr>
+    </w:p>
+    <w:p>
+      <w:pPr>
+        <w:rPr>
+          <w:lang w:val="es-MX"/>
+        </w:rPr>
+      </w:pPr>
+    </w:p>
+    <w:p>
+      <w:pPr>
+        <w:rPr>
+          <w:lang w:val="es-MX"/>
+        </w:rPr>
+      </w:pPr>
+    </w:p>
+    <w:p>
+      <w:pPr>
+        <w:rPr>
+          <w:lang w:val="es-MX"/>
+        </w:rPr>
+      </w:pPr>
+      <w:r>
+        <w:rPr>
+          <w:lang w:val="es-MX"/>
+        </w:rPr>
+        <w:t>1sfsfsfdsfsfdsddfsf</w:t>
       </w:r>
     </w:p>
     <w:sectPr>

</xml_diff>